<commit_message>
fix supplier bug and enhancement in sales and stocks
</commit_message>
<xml_diff>
--- a/documentation/Sales & Inventory Management System.docx
+++ b/documentation/Sales & Inventory Management System.docx
@@ -12,108 +12,105 @@
       </w:pPr>
       <w:r>
         <w:rPr>
+          <w:sz w:val="38"/>
+          <w:szCs w:val="32"/>
+        </w:rPr>
+        <w:t>Sales and Inventory Database Management System</w:t>
+      </w:r>
+    </w:p>
+    <w:p>
+      <w:pPr>
+        <w:pStyle w:val="Body"/>
+      </w:pPr>
+      <w:r>
+        <w:rPr>
+          <w:rFonts w:ascii="Helvetica Neue" w:hAnsi="Helvetica Neue"/>
+          <w:b/>
+          <w:bCs/>
+        </w:rPr>
+        <w:t>Prepared for:</w:t>
+      </w:r>
+      <w:r>
+        <w:t xml:space="preserve"> </w:t>
+      </w:r>
+      <w:r>
+        <w:t xml:space="preserve">A and P </w:t>
+      </w:r>
+      <w:r>
+        <w:t>Pharmacy</w:t>
+      </w:r>
+    </w:p>
+    <w:p>
+      <w:pPr>
+        <w:pStyle w:val="Body"/>
+      </w:pPr>
+      <w:r>
+        <w:rPr>
+          <w:rFonts w:ascii="Helvetica Neue" w:hAnsi="Helvetica Neue"/>
+          <w:b/>
+          <w:bCs/>
+        </w:rPr>
+        <w:t>Prepared by:</w:t>
+      </w:r>
+      <w:r>
+        <w:t xml:space="preserve"> Nico</w:t>
+      </w:r>
+      <w:r>
+        <w:rPr>
           <w:noProof/>
         </w:rPr>
         <w:drawing>
-          <wp:inline distT="0" distB="0" distL="0" distR="0" wp14:anchorId="3A7C2010" wp14:editId="6120FA2C">
-            <wp:extent cx="6248400" cy="1958340"/>
-            <wp:effectExtent l="0" t="0" r="0" b="3810"/>
-            <wp:docPr id="2" name="Picture 2"/>
-            <wp:cNvGraphicFramePr>
-              <a:graphicFrameLocks xmlns:a="http://schemas.openxmlformats.org/drawingml/2006/main" noChangeAspect="1"/>
-            </wp:cNvGraphicFramePr>
+          <wp:anchor distT="215900" distB="215900" distL="215900" distR="215900" simplePos="0" relativeHeight="251659264" behindDoc="0" locked="0" layoutInCell="1" allowOverlap="1" wp14:anchorId="0E1699B9" wp14:editId="141404AF">
+            <wp:simplePos x="0" y="0"/>
+            <wp:positionH relativeFrom="page">
+              <wp:posOffset>762000</wp:posOffset>
+            </wp:positionH>
+            <wp:positionV relativeFrom="page">
+              <wp:posOffset>1549400</wp:posOffset>
+            </wp:positionV>
+            <wp:extent cx="5259962" cy="4884250"/>
+            <wp:effectExtent l="0" t="0" r="0" b="0"/>
+            <wp:wrapTopAndBottom distT="215900" distB="215900"/>
+            <wp:docPr id="1073741827" name="officeArt object"/>
+            <wp:cNvGraphicFramePr/>
             <a:graphic xmlns:a="http://schemas.openxmlformats.org/drawingml/2006/main">
               <a:graphicData uri="http://schemas.openxmlformats.org/drawingml/2006/picture">
                 <pic:pic xmlns:pic="http://schemas.openxmlformats.org/drawingml/2006/picture">
                   <pic:nvPicPr>
-                    <pic:cNvPr id="0" name="Picture 1"/>
+                    <pic:cNvPr id="1073741827" name="itoolbox_logo.jpg"/>
                     <pic:cNvPicPr>
-                      <a:picLocks noChangeAspect="1" noChangeArrowheads="1"/>
+                      <a:picLocks noChangeAspect="1"/>
                     </pic:cNvPicPr>
                   </pic:nvPicPr>
                   <pic:blipFill>
-                    <a:blip r:embed="rId7" cstate="print">
-                      <a:extLst>
-                        <a:ext uri="{28A0092B-C50C-407E-A947-70E740481C1C}">
-                          <a14:useLocalDpi xmlns:a14="http://schemas.microsoft.com/office/drawing/2010/main" val="0"/>
-                        </a:ext>
-                      </a:extLst>
-                    </a:blip>
+                    <a:blip r:embed="rId7"/>
                     <a:srcRect/>
                     <a:stretch>
                       <a:fillRect/>
                     </a:stretch>
                   </pic:blipFill>
-                  <pic:spPr bwMode="auto">
+                  <pic:spPr>
                     <a:xfrm>
                       <a:off x="0" y="0"/>
-                      <a:ext cx="6248400" cy="1958340"/>
+                      <a:ext cx="5259962" cy="4884250"/>
                     </a:xfrm>
                     <a:prstGeom prst="rect">
                       <a:avLst/>
                     </a:prstGeom>
-                    <a:noFill/>
-                    <a:ln>
-                      <a:noFill/>
+                    <a:ln w="3175" cap="flat">
+                      <a:solidFill>
+                        <a:srgbClr val="000000"/>
+                      </a:solidFill>
+                      <a:prstDash val="solid"/>
+                      <a:miter lim="400000"/>
                     </a:ln>
+                    <a:effectLst/>
                   </pic:spPr>
                 </pic:pic>
               </a:graphicData>
             </a:graphic>
-          </wp:inline>
+          </wp:anchor>
         </w:drawing>
-      </w:r>
-      <w:r>
-        <w:rPr>
-          <w:sz w:val="38"/>
-          <w:szCs w:val="32"/>
-        </w:rPr>
-        <w:br/>
-      </w:r>
-      <w:r>
-        <w:rPr>
-          <w:sz w:val="38"/>
-          <w:szCs w:val="32"/>
-        </w:rPr>
-        <w:t>Sales and Inventory Database Management System</w:t>
-      </w:r>
-    </w:p>
-    <w:p>
-      <w:pPr>
-        <w:pStyle w:val="Body"/>
-      </w:pPr>
-      <w:r>
-        <w:rPr>
-          <w:rFonts w:ascii="Helvetica Neue" w:hAnsi="Helvetica Neue"/>
-          <w:b/>
-          <w:bCs/>
-        </w:rPr>
-        <w:t>Prepared for:</w:t>
-      </w:r>
-      <w:r>
-        <w:t xml:space="preserve"> </w:t>
-      </w:r>
-      <w:r>
-        <w:t xml:space="preserve">A and P </w:t>
-      </w:r>
-      <w:r>
-        <w:t>Pharmacy</w:t>
-      </w:r>
-    </w:p>
-    <w:p>
-      <w:pPr>
-        <w:pStyle w:val="Body"/>
-      </w:pPr>
-      <w:r>
-        <w:rPr>
-          <w:rFonts w:ascii="Helvetica Neue" w:hAnsi="Helvetica Neue"/>
-          <w:b/>
-          <w:bCs/>
-        </w:rPr>
-        <w:t>Prepared by:</w:t>
-      </w:r>
-      <w:r>
-        <w:t xml:space="preserve"> Nico</w:t>
       </w:r>
       <w:r>
         <w:rPr>
@@ -122,7 +119,7 @@
         <mc:AlternateContent>
           <mc:Choice Requires="wps">
             <w:drawing>
-              <wp:anchor distT="152400" distB="152400" distL="152400" distR="152400" simplePos="0" relativeHeight="251660288" behindDoc="0" locked="0" layoutInCell="1" allowOverlap="1" wp14:anchorId="5F046312" wp14:editId="58774E9A">
+              <wp:anchor distT="152400" distB="152400" distL="152400" distR="152400" simplePos="0" relativeHeight="251660288" behindDoc="0" locked="0" layoutInCell="1" allowOverlap="1" wp14:anchorId="5F046312" wp14:editId="46599DE7">
                 <wp:simplePos x="0" y="0"/>
                 <wp:positionH relativeFrom="page">
                   <wp:posOffset>762000</wp:posOffset>
@@ -217,12 +214,21 @@
                       <w:r>
                         <w:t xml:space="preserve"> </w:t>
                       </w:r>
+                      <w:proofErr w:type="spellStart"/>
                       <w:r>
                         <w:rPr>
                           <w:b/>
                           <w:bCs/>
                         </w:rPr>
-                        <w:t>IToolbox ™</w:t>
+                        <w:t>IToolbox</w:t>
+                      </w:r>
+                      <w:proofErr w:type="spellEnd"/>
+                      <w:r>
+                        <w:rPr>
+                          <w:b/>
+                          <w:bCs/>
+                        </w:rPr>
+                        <w:t xml:space="preserve"> ™</w:t>
                       </w:r>
                     </w:p>
                   </w:txbxContent>
@@ -306,7 +312,7 @@
         <w:t xml:space="preserve"> </w:t>
       </w:r>
       <w:r>
-        <w:t>January 17, 2021</w:t>
+        <w:t>November 29, 2020</w:t>
       </w:r>
     </w:p>
     <w:p>
@@ -330,10 +336,10 @@
         <w:t xml:space="preserve"> number</w:t>
       </w:r>
       <w:r>
-        <w:t xml:space="preserve">: </w:t>
-      </w:r>
-      <w:r>
-        <w:t>2.1.1</w:t>
+        <w:t>: 000</w:t>
+      </w:r>
+      <w:r>
+        <w:t>3</w:t>
       </w:r>
     </w:p>
     <w:p>
@@ -747,8 +753,14 @@
         <w:pStyle w:val="Body2"/>
         <w:spacing w:after="0" w:line="240" w:lineRule="auto"/>
         <w:ind w:left="1560" w:hanging="120"/>
-      </w:pPr>
-      <w:r>
+        <w:rPr>
+          <w:highlight w:val="yellow"/>
+        </w:rPr>
+      </w:pPr>
+      <w:r>
+        <w:rPr>
+          <w:highlight w:val="yellow"/>
+        </w:rPr>
         <w:t>+ Under PRODUCT STOCK MENU, remove QTY only total stocks remaining. Add expiration status (Good, Near Expiry, Expired).</w:t>
       </w:r>
     </w:p>
@@ -757,6 +769,9 @@
         <w:pStyle w:val="Body2"/>
         <w:spacing w:after="0" w:line="240" w:lineRule="auto"/>
         <w:ind w:left="1560" w:hanging="120"/>
+        <w:rPr>
+          <w:highlight w:val="yellow"/>
+        </w:rPr>
       </w:pPr>
     </w:p>
     <w:p>
@@ -764,8 +779,14 @@
         <w:pStyle w:val="Body2"/>
         <w:spacing w:after="0" w:line="240" w:lineRule="auto"/>
         <w:ind w:left="1560" w:hanging="142"/>
-      </w:pPr>
-      <w:r>
+        <w:rPr>
+          <w:highlight w:val="yellow"/>
+        </w:rPr>
+      </w:pPr>
+      <w:r>
+        <w:rPr>
+          <w:highlight w:val="yellow"/>
+        </w:rPr>
         <w:t>+ Under PRODUCT ENTRY, rename/remove and simplify Category/Sub-category of Products (UOM – Unit of Measurements drop-down only) . Include supplier details as well.</w:t>
       </w:r>
     </w:p>
@@ -774,6 +795,9 @@
         <w:pStyle w:val="Body2"/>
         <w:spacing w:after="0" w:line="240" w:lineRule="auto"/>
         <w:ind w:left="1560" w:hanging="142"/>
+        <w:rPr>
+          <w:highlight w:val="yellow"/>
+        </w:rPr>
       </w:pPr>
     </w:p>
     <w:p>
@@ -781,8 +805,14 @@
         <w:pStyle w:val="Body2"/>
         <w:spacing w:after="0" w:line="240" w:lineRule="auto"/>
         <w:ind w:left="1560" w:hanging="142"/>
-      </w:pPr>
-      <w:r>
+        <w:rPr>
+          <w:highlight w:val="yellow"/>
+        </w:rPr>
+      </w:pPr>
+      <w:r>
+        <w:rPr>
+          <w:highlight w:val="yellow"/>
+        </w:rPr>
         <w:t>+ Under SALES ENTRY, disable edit in Product ID, Product Name, and Amount. Remove Discount, GST, Total Amount, Customer Name, Sales Man ID, and Sales Man Name. Rename ‘Due’ to ‘Change’.</w:t>
       </w:r>
     </w:p>
@@ -791,6 +821,9 @@
         <w:pStyle w:val="Body2"/>
         <w:spacing w:after="0" w:line="240" w:lineRule="auto"/>
         <w:ind w:left="1560" w:hanging="142"/>
+        <w:rPr>
+          <w:highlight w:val="yellow"/>
+        </w:rPr>
       </w:pPr>
     </w:p>
     <w:p>
@@ -798,8 +831,14 @@
         <w:pStyle w:val="Body2"/>
         <w:spacing w:after="0" w:line="240" w:lineRule="auto"/>
         <w:ind w:left="1560" w:hanging="142"/>
-      </w:pPr>
-      <w:r>
+        <w:rPr>
+          <w:highlight w:val="yellow"/>
+        </w:rPr>
+      </w:pPr>
+      <w:r>
+        <w:rPr>
+          <w:highlight w:val="yellow"/>
+        </w:rPr>
         <w:t xml:space="preserve">+ In Reports, retain STOCKS (Product Stocks) and SUPPLIER (list of suppliers) ONLY. </w:t>
       </w:r>
     </w:p>
@@ -1297,10 +1336,13 @@
         <w:pStyle w:val="Body2"/>
       </w:pPr>
       <w:r>
+        <w:rPr>
+          <w:noProof/>
+        </w:rPr>
         <w:drawing>
-          <wp:inline distT="0" distB="0" distL="0" distR="0" wp14:anchorId="51F27C3C" wp14:editId="66ACD04A">
-            <wp:extent cx="6248400" cy="4227830"/>
-            <wp:effectExtent l="0" t="0" r="0" b="1270"/>
+          <wp:inline distT="0" distB="0" distL="0" distR="0" wp14:anchorId="5819C77B" wp14:editId="1DDFE597">
+            <wp:extent cx="6248400" cy="4240530"/>
+            <wp:effectExtent l="0" t="0" r="0" b="7620"/>
             <wp:docPr id="1" name="Picture 1"/>
             <wp:cNvGraphicFramePr>
               <a:graphicFrameLocks xmlns:a="http://schemas.openxmlformats.org/drawingml/2006/main" noChangeAspect="1"/>
@@ -1313,7 +1355,7 @@
                     <pic:cNvPicPr/>
                   </pic:nvPicPr>
                   <pic:blipFill>
-                    <a:blip r:embed="rId13"/>
+                    <a:blip r:embed="rId7"/>
                     <a:stretch>
                       <a:fillRect/>
                     </a:stretch>
@@ -1321,7 +1363,7 @@
                   <pic:spPr>
                     <a:xfrm>
                       <a:off x="0" y="0"/>
-                      <a:ext cx="6248400" cy="4227830"/>
+                      <a:ext cx="6248400" cy="4240530"/>
                     </a:xfrm>
                     <a:prstGeom prst="rect">
                       <a:avLst/>
@@ -1336,18 +1378,10 @@
     </w:p>
     <w:p>
       <w:pPr>
-        <w:rPr>
-          <w:rFonts w:ascii="Helvetica Neue Light" w:hAnsi="Helvetica Neue Light" w:cs="Arial Unicode MS"/>
+        <w:pStyle w:val="Body2"/>
+        <w:rPr>
           <w:b/>
           <w:bCs/>
-          <w:color w:val="000000"/>
-          <w:sz w:val="20"/>
-          <w:szCs w:val="20"/>
-          <w14:textOutline w14:w="0" w14:cap="flat" w14:cmpd="sng" w14:algn="ctr">
-            <w14:noFill/>
-            <w14:prstDash w14:val="solid"/>
-            <w14:bevel/>
-          </w14:textOutline>
         </w:rPr>
       </w:pPr>
       <w:r>
@@ -1355,52 +1389,23 @@
           <w:b/>
           <w:bCs/>
         </w:rPr>
-        <w:br w:type="page"/>
+        <w:t>Upon selecting username, user must input password, then PRESS ENTER to login.</w:t>
       </w:r>
     </w:p>
     <w:p>
       <w:pPr>
         <w:pStyle w:val="Body2"/>
-        <w:rPr>
-          <w:b/>
-          <w:bCs/>
+      </w:pPr>
+      <w:r>
+        <w:rPr>
           <w:noProof/>
         </w:rPr>
-      </w:pPr>
-      <w:r>
-        <w:rPr>
-          <w:b/>
-          <w:bCs/>
-        </w:rPr>
         <w:lastRenderedPageBreak/>
-        <w:t>Upon selecting username, user must input password, then PRESS ENTER to login.</w:t>
-      </w:r>
-      <w:r>
-        <w:rPr>
-          <w:b/>
-          <w:bCs/>
-        </w:rPr>
-        <w:t xml:space="preserve"> </w:t>
-      </w:r>
-      <w:r>
-        <w:rPr>
-          <w:b/>
-          <w:bCs/>
-          <w:noProof/>
-        </w:rPr>
-        <w:t>After user successfully login, user will see the main page:</w:t>
-      </w:r>
-    </w:p>
-    <w:p>
-      <w:pPr>
-        <w:pStyle w:val="Body2"/>
-      </w:pPr>
-      <w:r>
         <w:drawing>
-          <wp:inline distT="0" distB="0" distL="0" distR="0" wp14:anchorId="636BCE7D" wp14:editId="16489F3A">
-            <wp:extent cx="6248400" cy="5022850"/>
-            <wp:effectExtent l="0" t="0" r="0" b="6350"/>
-            <wp:docPr id="3" name="Picture 3"/>
+          <wp:inline distT="0" distB="0" distL="0" distR="0" wp14:anchorId="59905BE6" wp14:editId="1D17FBD8">
+            <wp:extent cx="6248400" cy="4283075"/>
+            <wp:effectExtent l="0" t="0" r="0" b="3175"/>
+            <wp:docPr id="6" name="Picture 6"/>
             <wp:cNvGraphicFramePr>
               <a:graphicFrameLocks xmlns:a="http://schemas.openxmlformats.org/drawingml/2006/main" noChangeAspect="1"/>
             </wp:cNvGraphicFramePr>
@@ -1412,7 +1417,7 @@
                     <pic:cNvPicPr/>
                   </pic:nvPicPr>
                   <pic:blipFill>
-                    <a:blip r:embed="rId14"/>
+                    <a:blip r:embed="rId7"/>
                     <a:stretch>
                       <a:fillRect/>
                     </a:stretch>
@@ -1420,7 +1425,7 @@
                   <pic:spPr>
                     <a:xfrm>
                       <a:off x="0" y="0"/>
-                      <a:ext cx="6248400" cy="5022850"/>
+                      <a:ext cx="6248400" cy="4283075"/>
                     </a:xfrm>
                     <a:prstGeom prst="rect">
                       <a:avLst/>
@@ -1435,55 +1440,36 @@
     </w:p>
     <w:p>
       <w:pPr>
-        <w:rPr>
-          <w:rFonts w:ascii="Helvetica Neue Light" w:hAnsi="Helvetica Neue Light" w:cs="Arial Unicode MS"/>
+        <w:pStyle w:val="Body2"/>
+        <w:rPr>
           <w:b/>
           <w:bCs/>
-          <w:color w:val="000000"/>
-          <w:sz w:val="20"/>
-          <w:szCs w:val="20"/>
-          <w14:textOutline w14:w="0" w14:cap="flat" w14:cmpd="sng" w14:algn="ctr">
-            <w14:noFill/>
-            <w14:prstDash w14:val="solid"/>
-            <w14:bevel/>
-          </w14:textOutline>
+          <w:noProof/>
         </w:rPr>
       </w:pPr>
       <w:r>
         <w:rPr>
           <w:b/>
           <w:bCs/>
-        </w:rPr>
-        <w:br w:type="page"/>
+          <w:noProof/>
+        </w:rPr>
+        <w:t>After user successfully login, user will see the main page:</w:t>
       </w:r>
     </w:p>
     <w:p>
       <w:pPr>
         <w:pStyle w:val="Body2"/>
-        <w:rPr>
-          <w:b/>
-          <w:bCs/>
-        </w:rPr>
-      </w:pPr>
-      <w:r>
-        <w:rPr>
-          <w:b/>
-          <w:bCs/>
+      </w:pPr>
+      <w:r>
+        <w:rPr>
+          <w:noProof/>
         </w:rPr>
         <w:lastRenderedPageBreak/>
-        <w:t>About Us Page:</w:t>
-      </w:r>
-    </w:p>
-    <w:p>
-      <w:pPr>
-        <w:pStyle w:val="Body2"/>
-      </w:pPr>
-      <w:r>
         <w:drawing>
-          <wp:inline distT="0" distB="0" distL="0" distR="0" wp14:anchorId="7E2D95B9" wp14:editId="35D5E3B4">
-            <wp:extent cx="5439534" cy="4458322"/>
-            <wp:effectExtent l="0" t="0" r="8890" b="0"/>
-            <wp:docPr id="15" name="Picture 15"/>
+          <wp:inline distT="0" distB="0" distL="0" distR="0" wp14:anchorId="59ABB5E1" wp14:editId="2DEF00AD">
+            <wp:extent cx="6248400" cy="3293110"/>
+            <wp:effectExtent l="0" t="0" r="0" b="2540"/>
+            <wp:docPr id="7" name="Picture 7"/>
             <wp:cNvGraphicFramePr>
               <a:graphicFrameLocks xmlns:a="http://schemas.openxmlformats.org/drawingml/2006/main" noChangeAspect="1"/>
             </wp:cNvGraphicFramePr>
@@ -1495,7 +1481,7 @@
                     <pic:cNvPicPr/>
                   </pic:nvPicPr>
                   <pic:blipFill>
-                    <a:blip r:embed="rId15"/>
+                    <a:blip r:embed="rId7"/>
                     <a:stretch>
                       <a:fillRect/>
                     </a:stretch>
@@ -1503,7 +1489,7 @@
                   <pic:spPr>
                     <a:xfrm>
                       <a:off x="0" y="0"/>
-                      <a:ext cx="5439534" cy="4458322"/>
+                      <a:ext cx="6248400" cy="3293110"/>
                     </a:xfrm>
                     <a:prstGeom prst="rect">
                       <a:avLst/>
@@ -1529,74 +1515,22 @@
           <w:b/>
           <w:bCs/>
         </w:rPr>
-        <w:br/>
-      </w:r>
-    </w:p>
-    <w:p>
-      <w:pPr>
-        <w:rPr>
-          <w:rFonts w:ascii="Helvetica Neue Light" w:hAnsi="Helvetica Neue Light" w:cs="Arial Unicode MS"/>
-          <w:b/>
-          <w:bCs/>
-          <w:color w:val="000000"/>
-          <w:sz w:val="20"/>
-          <w:szCs w:val="20"/>
-          <w14:textOutline w14:w="0" w14:cap="flat" w14:cmpd="sng" w14:algn="ctr">
-            <w14:noFill/>
-            <w14:prstDash w14:val="solid"/>
-            <w14:bevel/>
-          </w14:textOutline>
-        </w:rPr>
-      </w:pPr>
-      <w:r>
-        <w:rPr>
-          <w:b/>
-          <w:bCs/>
-        </w:rPr>
-        <w:br w:type="page"/>
+        <w:t>About Us Page:</w:t>
       </w:r>
     </w:p>
     <w:p>
       <w:pPr>
         <w:pStyle w:val="Body2"/>
-        <w:rPr>
-          <w:b/>
-          <w:bCs/>
-        </w:rPr>
-      </w:pPr>
-      <w:r>
-        <w:rPr>
-          <w:b/>
-          <w:bCs/>
-        </w:rPr>
-        <w:lastRenderedPageBreak/>
-        <w:t>H</w:t>
-      </w:r>
-      <w:r>
-        <w:rPr>
-          <w:b/>
-          <w:bCs/>
-        </w:rPr>
-        <w:t>el</w:t>
-      </w:r>
-      <w:r>
-        <w:rPr>
-          <w:b/>
-          <w:bCs/>
-        </w:rPr>
-        <w:t>p Page:</w:t>
-      </w:r>
-    </w:p>
-    <w:p>
-      <w:pPr>
-        <w:pStyle w:val="Body2"/>
-      </w:pPr>
-      <w:r>
+      </w:pPr>
+      <w:r>
+        <w:rPr>
+          <w:noProof/>
+        </w:rPr>
         <w:drawing>
-          <wp:inline distT="0" distB="0" distL="0" distR="0" wp14:anchorId="56DC1679" wp14:editId="5457149F">
-            <wp:extent cx="5611008" cy="3315163"/>
+          <wp:inline distT="0" distB="0" distL="0" distR="0" wp14:anchorId="2E91D25E" wp14:editId="4B31B218">
+            <wp:extent cx="6248400" cy="3284220"/>
             <wp:effectExtent l="0" t="0" r="0" b="0"/>
-            <wp:docPr id="16" name="Picture 16"/>
+            <wp:docPr id="8" name="Picture 8"/>
             <wp:cNvGraphicFramePr>
               <a:graphicFrameLocks xmlns:a="http://schemas.openxmlformats.org/drawingml/2006/main" noChangeAspect="1"/>
             </wp:cNvGraphicFramePr>
@@ -1608,7 +1542,7 @@
                     <pic:cNvPicPr/>
                   </pic:nvPicPr>
                   <pic:blipFill>
-                    <a:blip r:embed="rId16"/>
+                    <a:blip r:embed="rId7"/>
                     <a:stretch>
                       <a:fillRect/>
                     </a:stretch>
@@ -1616,7 +1550,7 @@
                   <pic:spPr>
                     <a:xfrm>
                       <a:off x="0" y="0"/>
-                      <a:ext cx="5611008" cy="3315163"/>
+                      <a:ext cx="6248400" cy="3284220"/>
                     </a:xfrm>
                     <a:prstGeom prst="rect">
                       <a:avLst/>
@@ -1635,37 +1569,30 @@
         <w:rPr>
           <w:b/>
           <w:bCs/>
-          <w:noProof/>
         </w:rPr>
       </w:pPr>
       <w:r>
         <w:rPr>
           <w:b/>
           <w:bCs/>
+        </w:rPr>
+        <w:t>Help Page:</w:t>
+      </w:r>
+    </w:p>
+    <w:p>
+      <w:pPr>
+        <w:pStyle w:val="Body2"/>
+      </w:pPr>
+      <w:r>
+        <w:rPr>
           <w:noProof/>
         </w:rPr>
-        <w:t>Supplier Page:</w:t>
-      </w:r>
-      <w:r>
-        <w:rPr>
-          <w:b/>
-          <w:bCs/>
-          <w:noProof/>
-        </w:rPr>
-        <w:t>Once you click th supplier button, supplier entry will appear and input the new supplier.</w:t>
-      </w:r>
-    </w:p>
-    <w:p>
-      <w:pPr>
-        <w:pStyle w:val="Body2"/>
-      </w:pPr>
-      <w:r>
         <w:lastRenderedPageBreak/>
         <w:drawing>
-          <wp:inline distT="0" distB="0" distL="0" distR="0" wp14:anchorId="57931380" wp14:editId="405FF7F5">
-            <wp:extent cx="5334744" cy="3753374"/>
-            <wp:effectExtent l="0" t="0" r="0" b="0"/>
-            <wp:docPr id="17" name="Picture 17"/>
+          <wp:inline distT="0" distB="0" distL="0" distR="0" wp14:anchorId="788E4253" wp14:editId="6FAB81D1">
+            <wp:extent cx="6248400" cy="2987675"/>
+            <wp:effectExtent l="0" t="0" r="0" b="3175"/>
+            <wp:docPr id="9" name="Picture 9"/>
             <wp:cNvGraphicFramePr>
               <a:graphicFrameLocks xmlns:a="http://schemas.openxmlformats.org/drawingml/2006/main" noChangeAspect="1"/>
             </wp:cNvGraphicFramePr>
@@ -1677,7 +1604,7 @@
                     <pic:cNvPicPr/>
                   </pic:nvPicPr>
                   <pic:blipFill>
-                    <a:blip r:embed="rId17"/>
+                    <a:blip r:embed="rId7"/>
                     <a:stretch>
                       <a:fillRect/>
                     </a:stretch>
@@ -1685,7 +1612,7 @@
                   <pic:spPr>
                     <a:xfrm>
                       <a:off x="0" y="0"/>
-                      <a:ext cx="5334744" cy="3753374"/>
+                      <a:ext cx="6248400" cy="2987675"/>
                     </a:xfrm>
                     <a:prstGeom prst="rect">
                       <a:avLst/>
@@ -1704,39 +1631,39 @@
         <w:rPr>
           <w:b/>
           <w:bCs/>
+          <w:noProof/>
         </w:rPr>
       </w:pPr>
       <w:r>
         <w:rPr>
           <w:b/>
           <w:bCs/>
-        </w:rPr>
-        <w:t>In order to see the list of supplier, user may click the List button</w:t>
+          <w:noProof/>
+        </w:rPr>
+        <w:t>Supplier Page:</w:t>
       </w:r>
       <w:r>
         <w:rPr>
           <w:b/>
           <w:bCs/>
-        </w:rPr>
-        <w:t>:</w:t>
-      </w:r>
-      <w:r>
-        <w:rPr>
-          <w:b/>
-          <w:bCs/>
-        </w:rPr>
-        <w:br/>
-      </w:r>
-      <w:r>
-        <w:rPr>
-          <w:b/>
-          <w:bCs/>
+          <w:noProof/>
+        </w:rPr>
+        <w:t>Once you click th supplier button, supplier entry will appear and input the new supplier.</w:t>
+      </w:r>
+    </w:p>
+    <w:p>
+      <w:pPr>
+        <w:pStyle w:val="Body2"/>
+      </w:pPr>
+      <w:r>
+        <w:rPr>
+          <w:noProof/>
         </w:rPr>
         <w:drawing>
-          <wp:inline distT="0" distB="0" distL="0" distR="0" wp14:anchorId="744402A6" wp14:editId="0F1784A0">
-            <wp:extent cx="6248400" cy="1732915"/>
-            <wp:effectExtent l="0" t="0" r="0" b="635"/>
-            <wp:docPr id="18" name="Picture 18"/>
+          <wp:inline distT="0" distB="0" distL="0" distR="0" wp14:anchorId="443358DC" wp14:editId="0231600B">
+            <wp:extent cx="6248400" cy="3297555"/>
+            <wp:effectExtent l="0" t="0" r="0" b="0"/>
+            <wp:docPr id="10" name="Picture 10"/>
             <wp:cNvGraphicFramePr>
               <a:graphicFrameLocks xmlns:a="http://schemas.openxmlformats.org/drawingml/2006/main" noChangeAspect="1"/>
             </wp:cNvGraphicFramePr>
@@ -1748,7 +1675,7 @@
                     <pic:cNvPicPr/>
                   </pic:nvPicPr>
                   <pic:blipFill>
-                    <a:blip r:embed="rId18"/>
+                    <a:blip r:embed="rId7"/>
                     <a:stretch>
                       <a:fillRect/>
                     </a:stretch>
@@ -1756,7 +1683,7 @@
                   <pic:spPr>
                     <a:xfrm>
                       <a:off x="0" y="0"/>
-                      <a:ext cx="6248400" cy="1732915"/>
+                      <a:ext cx="6248400" cy="3297555"/>
                     </a:xfrm>
                     <a:prstGeom prst="rect">
                       <a:avLst/>
@@ -1772,11 +1699,6 @@
     <w:p>
       <w:pPr>
         <w:pStyle w:val="Body2"/>
-      </w:pPr>
-    </w:p>
-    <w:p>
-      <w:pPr>
-        <w:pStyle w:val="Body2"/>
         <w:rPr>
           <w:b/>
           <w:bCs/>
@@ -1787,28 +1709,30 @@
           <w:b/>
           <w:bCs/>
         </w:rPr>
-        <w:t>When you click one of the lists, you may update/delete that record by clicking the update and delete button on the right.</w:t>
-      </w:r>
-    </w:p>
-    <w:p>
-      <w:pPr>
-        <w:pStyle w:val="Body2"/>
+        <w:t>In order to see the list of supplier, user may click the List button</w:t>
+      </w:r>
+      <w:r>
         <w:rPr>
           <w:b/>
           <w:bCs/>
         </w:rPr>
-      </w:pPr>
-      <w:r>
-        <w:rPr>
-          <w:b/>
-          <w:bCs/>
+        <w:t>:</w:t>
+      </w:r>
+    </w:p>
+    <w:p>
+      <w:pPr>
+        <w:pStyle w:val="Body2"/>
+      </w:pPr>
+      <w:r>
+        <w:rPr>
+          <w:noProof/>
         </w:rPr>
         <w:lastRenderedPageBreak/>
         <w:drawing>
-          <wp:inline distT="0" distB="0" distL="0" distR="0" wp14:anchorId="422E28E4" wp14:editId="7FE387F1">
-            <wp:extent cx="5344271" cy="3705742"/>
-            <wp:effectExtent l="0" t="0" r="8890" b="9525"/>
-            <wp:docPr id="19" name="Picture 19"/>
+          <wp:inline distT="0" distB="0" distL="0" distR="0" wp14:anchorId="38B37364" wp14:editId="6788BCD9">
+            <wp:extent cx="6248400" cy="3508375"/>
+            <wp:effectExtent l="0" t="0" r="0" b="0"/>
+            <wp:docPr id="11" name="Picture 11"/>
             <wp:cNvGraphicFramePr>
               <a:graphicFrameLocks xmlns:a="http://schemas.openxmlformats.org/drawingml/2006/main" noChangeAspect="1"/>
             </wp:cNvGraphicFramePr>
@@ -1820,7 +1744,7 @@
                     <pic:cNvPicPr/>
                   </pic:nvPicPr>
                   <pic:blipFill>
-                    <a:blip r:embed="rId19"/>
+                    <a:blip r:embed="rId7"/>
                     <a:stretch>
                       <a:fillRect/>
                     </a:stretch>
@@ -1828,7 +1752,7 @@
                   <pic:spPr>
                     <a:xfrm>
                       <a:off x="0" y="0"/>
-                      <a:ext cx="5344271" cy="3705742"/>
+                      <a:ext cx="6248400" cy="3508375"/>
                     </a:xfrm>
                     <a:prstGeom prst="rect">
                       <a:avLst/>
@@ -1849,40 +1773,34 @@
           <w:bCs/>
         </w:rPr>
       </w:pPr>
-    </w:p>
-    <w:p>
-      <w:pPr>
-        <w:pStyle w:val="Body2"/>
+      <w:r>
         <w:rPr>
           <w:b/>
           <w:bCs/>
         </w:rPr>
-      </w:pPr>
-      <w:r>
+        <w:t>When you click one of the lists, you may update/delete that record by clicking the update and delete button on the right.</w:t>
+      </w:r>
+    </w:p>
+    <w:p>
+      <w:pPr>
+        <w:pStyle w:val="Body2"/>
         <w:rPr>
           <w:b/>
           <w:bCs/>
         </w:rPr>
-        <w:lastRenderedPageBreak/>
-        <w:t>To add new record, click New and then fill the form and then click Save:</w:t>
-      </w:r>
+      </w:pPr>
       <w:r>
         <w:rPr>
           <w:b/>
           <w:bCs/>
-        </w:rPr>
-        <w:br/>
-      </w:r>
-      <w:r>
-        <w:rPr>
-          <w:b/>
-          <w:bCs/>
-        </w:rPr>
+          <w:noProof/>
+        </w:rPr>
+        <w:lastRenderedPageBreak/>
         <w:drawing>
-          <wp:inline distT="0" distB="0" distL="0" distR="0" wp14:anchorId="603F328D" wp14:editId="73833B16">
-            <wp:extent cx="5353797" cy="3724795"/>
-            <wp:effectExtent l="0" t="0" r="0" b="9525"/>
-            <wp:docPr id="20" name="Picture 20"/>
+          <wp:inline distT="0" distB="0" distL="0" distR="0" wp14:anchorId="43AA5A43" wp14:editId="79558E3C">
+            <wp:extent cx="5534797" cy="4039164"/>
+            <wp:effectExtent l="0" t="0" r="0" b="0"/>
+            <wp:docPr id="12" name="Picture 12"/>
             <wp:cNvGraphicFramePr>
               <a:graphicFrameLocks xmlns:a="http://schemas.openxmlformats.org/drawingml/2006/main" noChangeAspect="1"/>
             </wp:cNvGraphicFramePr>
@@ -1894,7 +1812,7 @@
                     <pic:cNvPicPr/>
                   </pic:nvPicPr>
                   <pic:blipFill>
-                    <a:blip r:embed="rId20"/>
+                    <a:blip r:embed="rId7"/>
                     <a:stretch>
                       <a:fillRect/>
                     </a:stretch>
@@ -1902,7 +1820,7 @@
                   <pic:spPr>
                     <a:xfrm>
                       <a:off x="0" y="0"/>
-                      <a:ext cx="5353797" cy="3724795"/>
+                      <a:ext cx="5534797" cy="4039164"/>
                     </a:xfrm>
                     <a:prstGeom prst="rect">
                       <a:avLst/>
@@ -1929,26 +1847,12 @@
           <w:bCs/>
           <w:noProof/>
         </w:rPr>
-        <w:t>To input product inventory, product must enter first in product entry menu:</w:t>
-      </w:r>
-      <w:r>
-        <w:rPr>
-          <w:b/>
-          <w:bCs/>
-          <w:noProof/>
-        </w:rPr>
-        <w:br/>
-      </w:r>
-      <w:r>
-        <w:rPr>
-          <w:b/>
-          <w:bCs/>
-        </w:rPr>
+        <w:lastRenderedPageBreak/>
         <w:drawing>
-          <wp:inline distT="0" distB="0" distL="0" distR="0" wp14:anchorId="30A852A6" wp14:editId="447782B8">
-            <wp:extent cx="4877481" cy="3124636"/>
-            <wp:effectExtent l="0" t="0" r="0" b="0"/>
-            <wp:docPr id="21" name="Picture 21"/>
+          <wp:inline distT="0" distB="0" distL="0" distR="0" wp14:anchorId="090E7B1D" wp14:editId="0B95AF40">
+            <wp:extent cx="5410955" cy="3934374"/>
+            <wp:effectExtent l="0" t="0" r="0" b="9525"/>
+            <wp:docPr id="13" name="Picture 13"/>
             <wp:cNvGraphicFramePr>
               <a:graphicFrameLocks xmlns:a="http://schemas.openxmlformats.org/drawingml/2006/main" noChangeAspect="1"/>
             </wp:cNvGraphicFramePr>
@@ -1960,7 +1864,7 @@
                     <pic:cNvPicPr/>
                   </pic:nvPicPr>
                   <pic:blipFill>
-                    <a:blip r:embed="rId21"/>
+                    <a:blip r:embed="rId7"/>
                     <a:stretch>
                       <a:fillRect/>
                     </a:stretch>
@@ -1968,7 +1872,7 @@
                   <pic:spPr>
                     <a:xfrm>
                       <a:off x="0" y="0"/>
-                      <a:ext cx="4877481" cy="3124636"/>
+                      <a:ext cx="5410955" cy="3934374"/>
                     </a:xfrm>
                     <a:prstGeom prst="rect">
                       <a:avLst/>
@@ -1980,49 +1884,43 @@
           </wp:inline>
         </w:drawing>
       </w:r>
+    </w:p>
+    <w:p>
+      <w:pPr>
+        <w:pStyle w:val="Body2"/>
+        <w:rPr>
+          <w:b/>
+          <w:bCs/>
+        </w:rPr>
+      </w:pPr>
+      <w:r>
+        <w:rPr>
+          <w:b/>
+          <w:bCs/>
+        </w:rPr>
+        <w:t>To add new record, click New and then fill the form and then click Save:</w:t>
+      </w:r>
+    </w:p>
+    <w:p>
+      <w:pPr>
+        <w:pStyle w:val="Body2"/>
+        <w:rPr>
+          <w:b/>
+          <w:bCs/>
+        </w:rPr>
+      </w:pPr>
       <w:r>
         <w:rPr>
           <w:b/>
           <w:bCs/>
           <w:noProof/>
         </w:rPr>
-        <w:br/>
-      </w:r>
-      <w:r>
-        <w:rPr>
-          <w:b/>
-          <w:bCs/>
-          <w:noProof/>
-        </w:rPr>
-        <w:br/>
-      </w:r>
-      <w:r>
-        <w:rPr>
-          <w:b/>
-          <w:bCs/>
-          <w:noProof/>
-        </w:rPr>
         <w:lastRenderedPageBreak/>
-        <w:t>Once product has been entered, details of the product can be entered in inventory menu:</w:t>
-      </w:r>
-      <w:r>
-        <w:rPr>
-          <w:b/>
-          <w:bCs/>
-          <w:noProof/>
-        </w:rPr>
-        <w:br/>
-      </w:r>
-      <w:r>
-        <w:rPr>
-          <w:b/>
-          <w:bCs/>
-        </w:rPr>
         <w:drawing>
-          <wp:inline distT="0" distB="0" distL="0" distR="0" wp14:anchorId="3BC9C2AF" wp14:editId="7D5B6D6A">
-            <wp:extent cx="6248400" cy="3081020"/>
-            <wp:effectExtent l="0" t="0" r="0" b="5080"/>
-            <wp:docPr id="22" name="Picture 22"/>
+          <wp:inline distT="0" distB="0" distL="0" distR="0" wp14:anchorId="562FEDE4" wp14:editId="07C6314D">
+            <wp:extent cx="5382376" cy="3772426"/>
+            <wp:effectExtent l="0" t="0" r="8890" b="0"/>
+            <wp:docPr id="14" name="Picture 14"/>
             <wp:cNvGraphicFramePr>
               <a:graphicFrameLocks xmlns:a="http://schemas.openxmlformats.org/drawingml/2006/main" noChangeAspect="1"/>
             </wp:cNvGraphicFramePr>
@@ -2034,7 +1932,7 @@
                     <pic:cNvPicPr/>
                   </pic:nvPicPr>
                   <pic:blipFill>
-                    <a:blip r:embed="rId22"/>
+                    <a:blip r:embed="rId7"/>
                     <a:stretch>
                       <a:fillRect/>
                     </a:stretch>
@@ -2042,7 +1940,7 @@
                   <pic:spPr>
                     <a:xfrm>
                       <a:off x="0" y="0"/>
-                      <a:ext cx="6248400" cy="3081020"/>
+                      <a:ext cx="5382376" cy="3772426"/>
                     </a:xfrm>
                     <a:prstGeom prst="rect">
                       <a:avLst/>
@@ -2970,8 +2868,8 @@
       </w:pPr>
     </w:p>
     <w:sectPr>
-      <w:headerReference w:type="default" r:id="rId23"/>
-      <w:footerReference w:type="default" r:id="rId24"/>
+      <w:headerReference w:type="default" r:id="rId13"/>
+      <w:footerReference w:type="default" r:id="rId14"/>
       <w:pgSz w:w="12240" w:h="15840"/>
       <w:pgMar w:top="2070" w:right="1200" w:bottom="1800" w:left="1200" w:header="720" w:footer="1040" w:gutter="0"/>
       <w:cols w:space="720"/>

</xml_diff>